<commit_message>
some more changes, scheme, trying to make media queries
</commit_message>
<xml_diff>
--- a/assets/pdf/sohrobresume.docx
+++ b/assets/pdf/sohrobresume.docx
@@ -44,14 +44,61 @@
           <w:szCs w:val="20"/>
         </w:rPr>
       </w:pPr>
-      <w:bookmarkStart w:id="0" w:name="_GoBack"/>
-      <w:bookmarkEnd w:id="0"/>
-      <w:r>
-        <w:rPr>
-          <w:sz w:val="20"/>
-          <w:szCs w:val="20"/>
-        </w:rPr>
-        <w:t>1-310-774-7488 |</w:t>
+      <w:r>
+        <w:rPr>
+          <w:sz w:val="20"/>
+          <w:szCs w:val="20"/>
+        </w:rPr>
+        <w:t>1928 Stadium Rim Way</w:t>
+      </w:r>
+      <w:r>
+        <w:rPr>
+          <w:sz w:val="20"/>
+          <w:szCs w:val="20"/>
+        </w:rPr>
+        <w:t>, Berkeley, CA</w:t>
+      </w:r>
+      <w:r>
+        <w:rPr>
+          <w:sz w:val="20"/>
+          <w:szCs w:val="20"/>
+        </w:rPr>
+        <w:t xml:space="preserve">| </w:t>
+      </w:r>
+      <w:r>
+        <w:rPr>
+          <w:sz w:val="20"/>
+          <w:szCs w:val="20"/>
+        </w:rPr>
+        <w:t>(</w:t>
+      </w:r>
+      <w:r>
+        <w:rPr>
+          <w:sz w:val="20"/>
+          <w:szCs w:val="20"/>
+        </w:rPr>
+        <w:t>310</w:t>
+      </w:r>
+      <w:r>
+        <w:rPr>
+          <w:sz w:val="20"/>
+          <w:szCs w:val="20"/>
+        </w:rPr>
+        <w:t>)</w:t>
+      </w:r>
+      <w:r>
+        <w:rPr>
+          <w:sz w:val="20"/>
+          <w:szCs w:val="20"/>
+        </w:rPr>
+        <w:t xml:space="preserve"> </w:t>
+      </w:r>
+      <w:r>
+        <w:rPr>
+          <w:sz w:val="20"/>
+          <w:szCs w:val="20"/>
+        </w:rPr>
+        <w:t>774-7488 |</w:t>
       </w:r>
       <w:r>
         <w:rPr>
@@ -129,18 +176,40 @@
     </w:p>
     <w:p>
       <w:pPr>
-        <w:pStyle w:val="Heading2"/>
-        <w:rPr>
-          <w:sz w:val="22"/>
-          <w:szCs w:val="22"/>
-        </w:rPr>
-      </w:pPr>
-      <w:r>
-        <w:rPr>
-          <w:sz w:val="22"/>
-          <w:szCs w:val="22"/>
-        </w:rPr>
-        <w:t>Computer Science &amp; Spanish| Graduating May 2022</w:t>
+        <w:spacing w:line="240" w:lineRule="auto"/>
+        <w:rPr>
+          <w:rFonts w:asciiTheme="majorHAnsi" w:eastAsiaTheme="majorEastAsia" w:hAnsiTheme="majorHAnsi" w:cstheme="majorBidi"/>
+          <w:b/>
+          <w:i/>
+          <w:spacing w:val="21"/>
+        </w:rPr>
+      </w:pPr>
+      <w:r>
+        <w:rPr>
+          <w:rFonts w:asciiTheme="majorHAnsi" w:eastAsiaTheme="majorEastAsia" w:hAnsiTheme="majorHAnsi" w:cstheme="majorBidi"/>
+          <w:b/>
+          <w:i/>
+          <w:spacing w:val="21"/>
+        </w:rPr>
+        <w:t>B.</w:t>
+      </w:r>
+      <w:r>
+        <w:rPr>
+          <w:rFonts w:asciiTheme="majorHAnsi" w:eastAsiaTheme="majorEastAsia" w:hAnsiTheme="majorHAnsi" w:cstheme="majorBidi"/>
+          <w:b/>
+          <w:i/>
+          <w:spacing w:val="21"/>
+        </w:rPr>
+        <w:t>A</w:t>
+      </w:r>
+      <w:r>
+        <w:rPr>
+          <w:rFonts w:asciiTheme="majorHAnsi" w:eastAsiaTheme="majorEastAsia" w:hAnsiTheme="majorHAnsi" w:cstheme="majorBidi"/>
+          <w:b/>
+          <w:i/>
+          <w:spacing w:val="21"/>
+        </w:rPr>
+        <w:t>. Candidate, Computer Science, Expected May 2022</w:t>
       </w:r>
     </w:p>
     <w:p>
@@ -156,7 +225,16 @@
           <w:sz w:val="20"/>
           <w:szCs w:val="20"/>
         </w:rPr>
-        <w:t>Cumulative GPA: 3.842/4.0;</w:t>
+        <w:t>Cumulative GPA: 3.8</w:t>
+      </w:r>
+      <w:bookmarkStart w:id="0" w:name="_GoBack"/>
+      <w:bookmarkEnd w:id="0"/>
+      <w:r>
+        <w:rPr>
+          <w:sz w:val="20"/>
+          <w:szCs w:val="20"/>
+        </w:rPr>
+        <w:t>2/4.0</w:t>
       </w:r>
     </w:p>
     <w:p>
@@ -172,7 +250,63 @@
           <w:sz w:val="20"/>
           <w:szCs w:val="20"/>
         </w:rPr>
-        <w:t>Relevant Coursework: Structure and Interpretation of Computer Programs (CS 61A), Data Structures (CS 61B),</w:t>
+        <w:t xml:space="preserve">Relevant Coursework: </w:t>
+      </w:r>
+      <w:r>
+        <w:rPr>
+          <w:sz w:val="20"/>
+          <w:szCs w:val="20"/>
+        </w:rPr>
+        <w:t>Efficient Algorithms and Intractable Problems</w:t>
+      </w:r>
+      <w:r>
+        <w:rPr>
+          <w:sz w:val="20"/>
+          <w:szCs w:val="20"/>
+        </w:rPr>
+        <w:t xml:space="preserve"> (</w:t>
+      </w:r>
+      <w:r>
+        <w:rPr>
+          <w:sz w:val="20"/>
+          <w:szCs w:val="20"/>
+        </w:rPr>
+        <w:t>CS 170</w:t>
+      </w:r>
+      <w:r>
+        <w:rPr>
+          <w:sz w:val="20"/>
+          <w:szCs w:val="20"/>
+        </w:rPr>
+        <w:t xml:space="preserve">), </w:t>
+      </w:r>
+      <w:r>
+        <w:rPr>
+          <w:sz w:val="20"/>
+          <w:szCs w:val="20"/>
+        </w:rPr>
+        <w:t>Optimization Models in Engineering</w:t>
+      </w:r>
+      <w:r>
+        <w:rPr>
+          <w:sz w:val="20"/>
+          <w:szCs w:val="20"/>
+        </w:rPr>
+        <w:t xml:space="preserve"> (EECS 127),</w:t>
+      </w:r>
+      <w:r>
+        <w:rPr>
+          <w:sz w:val="20"/>
+          <w:szCs w:val="20"/>
+        </w:rPr>
+        <w:t> </w:t>
+      </w:r>
+      <w:r>
+        <w:rPr>
+          <w:sz w:val="20"/>
+          <w:szCs w:val="20"/>
+        </w:rPr>
+        <w:t>Structure and Interpretation of Computer Programs (CS 61A), Data Structures (CS 61B),</w:t>
       </w:r>
       <w:r>
         <w:rPr>
@@ -281,23 +415,23 @@
     </w:p>
     <w:p>
       <w:pPr>
-        <w:spacing w:line="240" w:lineRule="auto"/>
-        <w:rPr>
-          <w:sz w:val="20"/>
-          <w:szCs w:val="20"/>
-        </w:rPr>
-      </w:pPr>
-      <w:r>
-        <w:rPr>
-          <w:sz w:val="20"/>
-          <w:szCs w:val="20"/>
-        </w:rPr>
-        <w:t>Relevant Coursework: Multivariable Calculus, Digital Design (Adobe Suite)</w:t>
+        <w:pStyle w:val="Heading1"/>
+        <w:rPr>
+          <w:sz w:val="24"/>
+          <w:szCs w:val="24"/>
+        </w:rPr>
+      </w:pPr>
+      <w:r>
+        <w:rPr>
+          <w:sz w:val="24"/>
+          <w:szCs w:val="24"/>
+        </w:rPr>
+        <w:t>Experience</w:t>
       </w:r>
     </w:p>
     <w:p>
       <w:pPr>
-        <w:pStyle w:val="Heading1"/>
+        <w:pStyle w:val="Heading2"/>
         <w:rPr>
           <w:sz w:val="24"/>
           <w:szCs w:val="24"/>
@@ -308,12 +442,149 @@
           <w:sz w:val="24"/>
           <w:szCs w:val="24"/>
         </w:rPr>
-        <w:t>Experience</w:t>
+        <w:t xml:space="preserve">UC </w:t>
+      </w:r>
+      <w:r>
+        <w:rPr>
+          <w:sz w:val="24"/>
+          <w:szCs w:val="24"/>
+        </w:rPr>
+        <w:t xml:space="preserve">Berkeley Electrical Engineering &amp; Computer Science </w:t>
+      </w:r>
+      <w:r>
+        <w:rPr>
+          <w:sz w:val="24"/>
+          <w:szCs w:val="24"/>
+        </w:rPr>
+        <w:t>(EECS)</w:t>
       </w:r>
     </w:p>
     <w:p>
       <w:pPr>
-        <w:pStyle w:val="Heading2"/>
+        <w:pStyle w:val="Heading3"/>
+        <w:rPr>
+          <w:sz w:val="20"/>
+          <w:szCs w:val="20"/>
+        </w:rPr>
+      </w:pPr>
+      <w:r>
+        <w:rPr>
+          <w:sz w:val="20"/>
+          <w:szCs w:val="20"/>
+        </w:rPr>
+        <w:t>Intern</w:t>
+      </w:r>
+      <w:r>
+        <w:rPr>
+          <w:sz w:val="20"/>
+          <w:szCs w:val="20"/>
+        </w:rPr>
+        <w:t xml:space="preserve"> for Course Staff</w:t>
+      </w:r>
+      <w:r>
+        <w:rPr>
+          <w:sz w:val="20"/>
+          <w:szCs w:val="20"/>
+        </w:rPr>
+        <w:t xml:space="preserve"> | August 2019-Present</w:t>
+      </w:r>
+    </w:p>
+    <w:p>
+      <w:pPr>
+        <w:spacing w:line="240" w:lineRule="auto"/>
+        <w:rPr>
+          <w:sz w:val="20"/>
+          <w:szCs w:val="20"/>
+        </w:rPr>
+      </w:pPr>
+      <w:r>
+        <w:rPr>
+          <w:sz w:val="20"/>
+          <w:szCs w:val="20"/>
+        </w:rPr>
+        <w:t xml:space="preserve">Academic </w:t>
+      </w:r>
+      <w:r>
+        <w:rPr>
+          <w:sz w:val="20"/>
+          <w:szCs w:val="20"/>
+        </w:rPr>
+        <w:t>Intern for CS 61B, UC Berkeley’s data structures course.</w:t>
+      </w:r>
+      <w:r>
+        <w:rPr>
+          <w:sz w:val="20"/>
+          <w:szCs w:val="20"/>
+        </w:rPr>
+        <w:t xml:space="preserve"> Responsible for h</w:t>
+      </w:r>
+      <w:r>
+        <w:rPr>
+          <w:sz w:val="20"/>
+          <w:szCs w:val="20"/>
+        </w:rPr>
+        <w:t>elping teach students data structures like ArrayLists, disjoint sets, BSTs, Red Black Trees, HashMaps,</w:t>
+      </w:r>
+      <w:r>
+        <w:rPr>
+          <w:sz w:val="20"/>
+          <w:szCs w:val="20"/>
+        </w:rPr>
+        <w:t xml:space="preserve"> </w:t>
+      </w:r>
+      <w:r>
+        <w:rPr>
+          <w:sz w:val="20"/>
+          <w:szCs w:val="20"/>
+        </w:rPr>
+        <w:t>heaps, priority queues, Tries, KDTrees, and graphs.</w:t>
+      </w:r>
+      <w:r>
+        <w:rPr>
+          <w:sz w:val="20"/>
+          <w:szCs w:val="20"/>
+        </w:rPr>
+        <w:t xml:space="preserve"> </w:t>
+      </w:r>
+      <w:r>
+        <w:rPr>
+          <w:sz w:val="20"/>
+          <w:szCs w:val="20"/>
+        </w:rPr>
+        <w:t>Also</w:t>
+      </w:r>
+      <w:r>
+        <w:rPr>
+          <w:sz w:val="20"/>
+          <w:szCs w:val="20"/>
+        </w:rPr>
+        <w:t xml:space="preserve"> responsible for</w:t>
+      </w:r>
+      <w:r>
+        <w:rPr>
+          <w:sz w:val="20"/>
+          <w:szCs w:val="20"/>
+        </w:rPr>
+        <w:t xml:space="preserve"> helping teach concepts such as JUnit testing, asymptotic analysis, hashing, graph traversals (A*, DFS,</w:t>
+      </w:r>
+      <w:r>
+        <w:rPr>
+          <w:sz w:val="20"/>
+          <w:szCs w:val="20"/>
+        </w:rPr>
+        <w:t xml:space="preserve"> </w:t>
+      </w:r>
+      <w:r>
+        <w:rPr>
+          <w:sz w:val="20"/>
+          <w:szCs w:val="20"/>
+        </w:rPr>
+        <w:t>BFS, etc.), and list sorting algorithms.</w:t>
+      </w:r>
+    </w:p>
+    <w:p>
+      <w:pPr>
+        <w:pStyle w:val="Heading1"/>
         <w:rPr>
           <w:sz w:val="24"/>
           <w:szCs w:val="24"/>
@@ -324,180 +595,122 @@
           <w:sz w:val="24"/>
           <w:szCs w:val="24"/>
         </w:rPr>
-        <w:t xml:space="preserve">UC </w:t>
-      </w:r>
-      <w:r>
+        <w:t>Projects</w:t>
+      </w:r>
+    </w:p>
+    <w:p>
+      <w:pPr>
+        <w:pStyle w:val="Heading2"/>
         <w:rPr>
           <w:sz w:val="24"/>
           <w:szCs w:val="24"/>
         </w:rPr>
-        <w:t xml:space="preserve">Berkeley Electrical Engineering &amp; Computer Science </w:t>
-      </w:r>
+      </w:pPr>
       <w:r>
         <w:rPr>
           <w:sz w:val="24"/>
           <w:szCs w:val="24"/>
         </w:rPr>
-        <w:t>(EECS)</w:t>
+        <w:t>Video Game Development</w:t>
       </w:r>
     </w:p>
     <w:p>
       <w:pPr>
-        <w:pStyle w:val="Heading3"/>
-        <w:rPr>
-          <w:sz w:val="20"/>
-          <w:szCs w:val="20"/>
-        </w:rPr>
-      </w:pPr>
-      <w:r>
-        <w:rPr>
-          <w:sz w:val="20"/>
-          <w:szCs w:val="20"/>
-        </w:rPr>
-        <w:t>Intern</w:t>
-      </w:r>
-      <w:r>
-        <w:rPr>
-          <w:sz w:val="20"/>
-          <w:szCs w:val="20"/>
-        </w:rPr>
-        <w:t xml:space="preserve"> for Course Staff</w:t>
-      </w:r>
-      <w:r>
-        <w:rPr>
-          <w:sz w:val="20"/>
-          <w:szCs w:val="20"/>
-        </w:rPr>
-        <w:t xml:space="preserve"> | August 2019-Present</w:t>
+        <w:spacing w:line="240" w:lineRule="auto"/>
+        <w:rPr>
+          <w:sz w:val="20"/>
+          <w:szCs w:val="20"/>
+        </w:rPr>
+      </w:pPr>
+      <w:r>
+        <w:rPr>
+          <w:sz w:val="20"/>
+          <w:szCs w:val="20"/>
+        </w:rPr>
+        <w:t xml:space="preserve">Developed a </w:t>
+      </w:r>
+      <w:r>
+        <w:rPr>
+          <w:sz w:val="20"/>
+          <w:szCs w:val="20"/>
+        </w:rPr>
+        <w:t>small-scale</w:t>
+      </w:r>
+      <w:r>
+        <w:rPr>
+          <w:sz w:val="20"/>
+          <w:szCs w:val="20"/>
+        </w:rPr>
+        <w:t xml:space="preserve"> world video game similar to PAC-MAN in terms of style and objectives</w:t>
+      </w:r>
+      <w:r>
+        <w:rPr>
+          <w:sz w:val="20"/>
+          <w:szCs w:val="20"/>
+        </w:rPr>
+        <w:t xml:space="preserve">. </w:t>
+      </w:r>
+      <w:r>
+        <w:rPr>
+          <w:sz w:val="20"/>
+          <w:szCs w:val="20"/>
+        </w:rPr>
+        <w:t>Pseudo-randomly generates worlds based on user inputted seeds</w:t>
+      </w:r>
+      <w:r>
+        <w:rPr>
+          <w:sz w:val="20"/>
+          <w:szCs w:val="20"/>
+        </w:rPr>
+        <w:t xml:space="preserve">. </w:t>
+      </w:r>
+      <w:r>
+        <w:rPr>
+          <w:sz w:val="20"/>
+          <w:szCs w:val="20"/>
+        </w:rPr>
+        <w:t>Used Java libraries such as Princeton's StdDraw in order to create an interactive end user GUI</w:t>
+      </w:r>
+      <w:r>
+        <w:rPr>
+          <w:sz w:val="20"/>
+          <w:szCs w:val="20"/>
+        </w:rPr>
+        <w:t xml:space="preserve">. </w:t>
+      </w:r>
+      <w:r>
+        <w:rPr>
+          <w:sz w:val="20"/>
+          <w:szCs w:val="20"/>
+        </w:rPr>
+        <w:t>Able to share code snippets of the project privately through GitHub</w:t>
+      </w:r>
+      <w:r>
+        <w:rPr>
+          <w:sz w:val="20"/>
+          <w:szCs w:val="20"/>
+        </w:rPr>
+        <w:t xml:space="preserve"> upon request.</w:t>
       </w:r>
     </w:p>
     <w:p>
       <w:pPr>
-        <w:spacing w:line="240" w:lineRule="auto"/>
-        <w:rPr>
-          <w:sz w:val="20"/>
-          <w:szCs w:val="20"/>
-        </w:rPr>
-      </w:pPr>
-      <w:r>
-        <w:rPr>
-          <w:sz w:val="20"/>
-          <w:szCs w:val="20"/>
-        </w:rPr>
-        <w:t xml:space="preserve">Academic </w:t>
-      </w:r>
-      <w:r>
-        <w:rPr>
-          <w:sz w:val="20"/>
-          <w:szCs w:val="20"/>
-        </w:rPr>
-        <w:t>Intern for CS 61B, UC Berkeley’s data structures course.</w:t>
-      </w:r>
-      <w:r>
-        <w:rPr>
-          <w:sz w:val="20"/>
-          <w:szCs w:val="20"/>
-        </w:rPr>
-        <w:t xml:space="preserve"> Responsible for h</w:t>
-      </w:r>
-      <w:r>
-        <w:rPr>
-          <w:sz w:val="20"/>
-          <w:szCs w:val="20"/>
-        </w:rPr>
-        <w:t>elping teach students data structures like ArrayLists, disjoint sets, BSTs, Red Black Trees, HashMaps,</w:t>
-      </w:r>
-      <w:r>
-        <w:rPr>
-          <w:sz w:val="20"/>
-          <w:szCs w:val="20"/>
-        </w:rPr>
-        <w:t xml:space="preserve"> </w:t>
-      </w:r>
-      <w:r>
-        <w:rPr>
-          <w:sz w:val="20"/>
-          <w:szCs w:val="20"/>
-        </w:rPr>
-        <w:t>heaps, priority queues, Tries, KDTrees, and graphs.</w:t>
-      </w:r>
-      <w:r>
-        <w:rPr>
-          <w:sz w:val="20"/>
-          <w:szCs w:val="20"/>
-        </w:rPr>
-        <w:t xml:space="preserve"> </w:t>
-      </w:r>
-      <w:r>
-        <w:rPr>
-          <w:sz w:val="20"/>
-          <w:szCs w:val="20"/>
-        </w:rPr>
-        <w:t>Also</w:t>
-      </w:r>
-      <w:r>
-        <w:rPr>
-          <w:sz w:val="20"/>
-          <w:szCs w:val="20"/>
-        </w:rPr>
-        <w:t xml:space="preserve"> responsible for</w:t>
-      </w:r>
-      <w:r>
-        <w:rPr>
-          <w:sz w:val="20"/>
-          <w:szCs w:val="20"/>
-        </w:rPr>
-        <w:t xml:space="preserve"> helping teach concepts such as JUnit testing, asymptotic analysis, hashing, graph traversals (A*, DFS,</w:t>
-      </w:r>
-      <w:r>
-        <w:rPr>
-          <w:sz w:val="20"/>
-          <w:szCs w:val="20"/>
-        </w:rPr>
-        <w:t xml:space="preserve"> </w:t>
-      </w:r>
-      <w:r>
-        <w:rPr>
-          <w:sz w:val="20"/>
-          <w:szCs w:val="20"/>
-        </w:rPr>
-        <w:t>BFS, etc.), and list sorting algorithms.</w:t>
+        <w:pStyle w:val="Heading2"/>
+        <w:rPr>
+          <w:sz w:val="24"/>
+          <w:szCs w:val="24"/>
+        </w:rPr>
+      </w:pPr>
+      <w:r>
+        <w:rPr>
+          <w:sz w:val="24"/>
+          <w:szCs w:val="24"/>
+        </w:rPr>
+        <w:t>Bear Maps</w:t>
       </w:r>
     </w:p>
     <w:p>
       <w:pPr>
-        <w:pStyle w:val="Heading1"/>
-        <w:rPr>
-          <w:sz w:val="24"/>
-          <w:szCs w:val="24"/>
-        </w:rPr>
-      </w:pPr>
-      <w:r>
-        <w:rPr>
-          <w:sz w:val="24"/>
-          <w:szCs w:val="24"/>
-        </w:rPr>
-        <w:t>Projects</w:t>
-      </w:r>
-    </w:p>
-    <w:p>
-      <w:pPr>
-        <w:pStyle w:val="Heading2"/>
-        <w:rPr>
-          <w:sz w:val="24"/>
-          <w:szCs w:val="24"/>
-        </w:rPr>
-      </w:pPr>
-      <w:r>
-        <w:rPr>
-          <w:sz w:val="24"/>
-          <w:szCs w:val="24"/>
-        </w:rPr>
-        <w:t>Video Game Development</w:t>
-      </w:r>
-    </w:p>
-    <w:p>
-      <w:pPr>
         <w:spacing w:line="240" w:lineRule="auto"/>
         <w:rPr>
           <w:sz w:val="20"/>
@@ -511,19 +724,21 @@
         </w:rPr>
         <w:t xml:space="preserve">Developed a </w:t>
       </w:r>
-      <w:r>
-        <w:rPr>
-          <w:sz w:val="20"/>
-          <w:szCs w:val="20"/>
-        </w:rPr>
-        <w:t>small-scale</w:t>
-      </w:r>
-      <w:r>
-        <w:rPr>
-          <w:sz w:val="20"/>
-          <w:szCs w:val="20"/>
-        </w:rPr>
-        <w:t xml:space="preserve"> world video game similar to PAC-MAN in terms of style and objectives</w:t>
+      <w:proofErr w:type="gramStart"/>
+      <w:r>
+        <w:rPr>
+          <w:sz w:val="20"/>
+          <w:szCs w:val="20"/>
+        </w:rPr>
+        <w:t>web based</w:t>
+      </w:r>
+      <w:proofErr w:type="gramEnd"/>
+      <w:r>
+        <w:rPr>
+          <w:sz w:val="20"/>
+          <w:szCs w:val="20"/>
+        </w:rPr>
+        <w:t xml:space="preserve"> map application in Java that supports the searching of local businesses</w:t>
       </w:r>
       <w:r>
         <w:rPr>
@@ -537,114 +752,15 @@
           <w:sz w:val="20"/>
           <w:szCs w:val="20"/>
         </w:rPr>
-        <w:t>Pseudo-randomly generates worlds based on user inputted seeds</w:t>
-      </w:r>
-      <w:r>
-        <w:rPr>
-          <w:sz w:val="20"/>
-          <w:szCs w:val="20"/>
-        </w:rPr>
-        <w:t xml:space="preserve">. </w:t>
-      </w:r>
-      <w:r>
-        <w:rPr>
-          <w:sz w:val="20"/>
-          <w:szCs w:val="20"/>
-        </w:rPr>
-        <w:t>Used Java libraries such as Princeton's StdDraw in order to create an interactive end user GUI</w:t>
-      </w:r>
-      <w:r>
-        <w:rPr>
-          <w:sz w:val="20"/>
-          <w:szCs w:val="20"/>
-        </w:rPr>
-        <w:t xml:space="preserve">. </w:t>
-      </w:r>
-      <w:r>
-        <w:rPr>
-          <w:sz w:val="20"/>
-          <w:szCs w:val="20"/>
-        </w:rPr>
-        <w:t>Able to share code snippets of the project privately through GitHub</w:t>
-      </w:r>
-      <w:r>
-        <w:rPr>
-          <w:sz w:val="20"/>
-          <w:szCs w:val="20"/>
-        </w:rPr>
-        <w:t xml:space="preserve"> upon request.</w:t>
-      </w:r>
-    </w:p>
-    <w:p>
-      <w:pPr>
-        <w:pStyle w:val="Heading2"/>
-        <w:rPr>
-          <w:sz w:val="24"/>
-          <w:szCs w:val="24"/>
-        </w:rPr>
-      </w:pPr>
-      <w:r>
-        <w:rPr>
-          <w:sz w:val="24"/>
-          <w:szCs w:val="24"/>
-        </w:rPr>
-        <w:t>Bear Maps</w:t>
-      </w:r>
-    </w:p>
-    <w:p>
-      <w:pPr>
-        <w:spacing w:line="240" w:lineRule="auto"/>
-        <w:rPr>
-          <w:sz w:val="20"/>
-          <w:szCs w:val="20"/>
-        </w:rPr>
-      </w:pPr>
-      <w:r>
-        <w:rPr>
-          <w:sz w:val="20"/>
-          <w:szCs w:val="20"/>
-        </w:rPr>
-        <w:t xml:space="preserve">Developed a </w:t>
-      </w:r>
-      <w:proofErr w:type="gramStart"/>
-      <w:r>
-        <w:rPr>
-          <w:sz w:val="20"/>
-          <w:szCs w:val="20"/>
-        </w:rPr>
-        <w:t>web based</w:t>
-      </w:r>
-      <w:proofErr w:type="gramEnd"/>
-      <w:r>
-        <w:rPr>
-          <w:sz w:val="20"/>
-          <w:szCs w:val="20"/>
-        </w:rPr>
-        <w:t xml:space="preserve"> map application in Java that supports the searching of local businesses</w:t>
-      </w:r>
-      <w:r>
-        <w:rPr>
-          <w:sz w:val="20"/>
-          <w:szCs w:val="20"/>
-        </w:rPr>
-        <w:t xml:space="preserve">. </w:t>
-      </w:r>
-      <w:r>
-        <w:rPr>
-          <w:sz w:val="20"/>
-          <w:szCs w:val="20"/>
-        </w:rPr>
         <w:t>Implemented an auto-complete feature that utilizes Trie operations in order to make the search feature</w:t>
       </w:r>
-    </w:p>
-    <w:p>
-      <w:pPr>
-        <w:spacing w:line="240" w:lineRule="auto"/>
-        <w:rPr>
-          <w:sz w:val="20"/>
-          <w:szCs w:val="20"/>
-        </w:rPr>
-      </w:pPr>
+      <w:r>
+        <w:rPr>
+          <w:sz w:val="20"/>
+          <w:szCs w:val="20"/>
+        </w:rPr>
+        <w:t xml:space="preserve"> </w:t>
+      </w:r>
       <w:r>
         <w:rPr>
           <w:sz w:val="20"/>
@@ -2130,7 +2246,6 @@
   <w:style w:type="character" w:default="1" w:styleId="DefaultParagraphFont">
     <w:name w:val="Default Paragraph Font"/>
     <w:uiPriority w:val="1"/>
-    <w:semiHidden/>
     <w:unhideWhenUsed/>
   </w:style>
   <w:style w:type="table" w:default="1" w:styleId="TableNormal">
@@ -2364,7 +2479,6 @@
     <w:name w:val="Emphasis"/>
     <w:basedOn w:val="DefaultParagraphFont"/>
     <w:uiPriority w:val="20"/>
-    <w:semiHidden/>
     <w:unhideWhenUsed/>
     <w:qFormat/>
     <w:rPr>

</xml_diff>